<commit_message>
medical inventory system added
</commit_message>
<xml_diff>
--- a/SCHOOL OF COMPUTER SCIENCE AND E NGINEERING DEPARTMENT OF INTELLIGENT SYSTEM.docx
+++ b/SCHOOL OF COMPUTER SCIENCE AND E NGINEERING DEPARTMENT OF INTELLIGENT SYSTEM.docx
@@ -524,6 +524,43 @@
           <w:sz w:val="26"/>
         </w:rPr>
       </w:pPr>
+      <w:r>
+        <w:rPr>
+          <w:sz w:val="26"/>
+        </w:rPr>
+        <w:t xml:space="preserve">       </w:t>
+      </w:r>
+      <w:r>
+        <w:rPr>
+          <w:sz w:val="26"/>
+        </w:rPr>
+        <w:tab/>
+      </w:r>
+      <w:r>
+        <w:rPr>
+          <w:sz w:val="26"/>
+        </w:rPr>
+        <w:tab/>
+      </w:r>
+      <w:r>
+        <w:rPr>
+          <w:sz w:val="26"/>
+        </w:rPr>
+        <w:tab/>
+      </w:r>
+      <w:r>
+        <w:rPr>
+          <w:sz w:val="26"/>
+        </w:rPr>
+        <w:tab/>
+      </w:r>
+      <w:r>
+        <w:rPr>
+          <w:sz w:val="26"/>
+        </w:rPr>
+        <w:tab/>
+        <w:t>MEDICAL INVENTORY SYSTEM</w:t>
+      </w:r>
     </w:p>
     <w:p>
       <w:pPr>
@@ -631,8 +668,65 @@
           <w:b/>
           <w:sz w:val="32"/>
         </w:rPr>
-        <w:t xml:space="preserve">Names of Candidates separated with coma </w:t>
-      </w:r>
+        <w:t xml:space="preserve">Nannapaneni </w:t>
+      </w:r>
+      <w:proofErr w:type="gramStart"/>
+      <w:r>
+        <w:rPr>
+          <w:b/>
+          <w:sz w:val="32"/>
+        </w:rPr>
+        <w:t>Saketh ,</w:t>
+      </w:r>
+      <w:proofErr w:type="gramEnd"/>
+      <w:r>
+        <w:rPr>
+          <w:b/>
+          <w:sz w:val="32"/>
+        </w:rPr>
+        <w:t xml:space="preserve"> Shaik </w:t>
+      </w:r>
+      <w:proofErr w:type="spellStart"/>
+      <w:r>
+        <w:rPr>
+          <w:b/>
+          <w:sz w:val="32"/>
+        </w:rPr>
+        <w:t>Moula</w:t>
+      </w:r>
+      <w:proofErr w:type="spellEnd"/>
+      <w:r>
+        <w:rPr>
+          <w:b/>
+          <w:sz w:val="32"/>
+        </w:rPr>
+        <w:t xml:space="preserve"> ,  </w:t>
+      </w:r>
+      <w:proofErr w:type="spellStart"/>
+      <w:r>
+        <w:rPr>
+          <w:b/>
+          <w:sz w:val="32"/>
+        </w:rPr>
+        <w:t>Nagineni</w:t>
+      </w:r>
+      <w:proofErr w:type="spellEnd"/>
+      <w:r>
+        <w:rPr>
+          <w:b/>
+          <w:sz w:val="32"/>
+        </w:rPr>
+        <w:t xml:space="preserve"> </w:t>
+      </w:r>
+      <w:proofErr w:type="spellStart"/>
+      <w:r>
+        <w:rPr>
+          <w:b/>
+          <w:sz w:val="32"/>
+        </w:rPr>
+        <w:t>Yashwanth</w:t>
+      </w:r>
+      <w:proofErr w:type="spellEnd"/>
     </w:p>
     <w:p>
       <w:pPr>
@@ -664,6 +758,13 @@
         </w:rPr>
         <w:t xml:space="preserve">Section: </w:t>
       </w:r>
+      <w:r>
+        <w:rPr>
+          <w:sz w:val="32"/>
+          <w:szCs w:val="32"/>
+        </w:rPr>
+        <w:t>K19PG</w:t>
+      </w:r>
     </w:p>
     <w:p>
       <w:pPr>
@@ -728,6 +829,13 @@
           <w:szCs w:val="32"/>
         </w:rPr>
         <w:t xml:space="preserve"> </w:t>
+      </w:r>
+      <w:r>
+        <w:rPr>
+          <w:sz w:val="32"/>
+          <w:szCs w:val="32"/>
+        </w:rPr>
+        <w:t>58,42,45</w:t>
       </w:r>
     </w:p>
     <w:p>
@@ -1036,67 +1144,167 @@
       <w:pPr>
         <w:pStyle w:val="BodyText"/>
         <w:rPr>
-          <w:sz w:val="30"/>
-        </w:rPr>
-      </w:pPr>
-    </w:p>
-    <w:p>
-      <w:pPr>
-        <w:pStyle w:val="BodyText"/>
-        <w:ind w:left="7200"/>
-        <w:rPr>
-          <w:sz w:val="30"/>
-        </w:rPr>
-      </w:pPr>
-    </w:p>
-    <w:p>
-      <w:pPr>
-        <w:pStyle w:val="BodyText"/>
-        <w:ind w:left="7200"/>
-        <w:rPr>
           <w:noProof/>
           <w:sz w:val="30"/>
         </w:rPr>
       </w:pPr>
-      <w:r>
+    </w:p>
+    <w:p>
+      <w:pPr>
+        <w:pStyle w:val="BodyText"/>
+        <w:ind w:left="7200"/>
         <w:rPr>
           <w:noProof/>
           <w:sz w:val="30"/>
         </w:rPr>
-        <w:t>Signature:</w:t>
-      </w:r>
-    </w:p>
-    <w:p>
-      <w:pPr>
-        <w:pStyle w:val="BodyText"/>
-        <w:ind w:left="7200"/>
+      </w:pPr>
+      <w:r>
         <w:rPr>
           <w:noProof/>
           <w:sz w:val="30"/>
         </w:rPr>
-      </w:pPr>
+        <w:t>Name:</w:t>
+      </w:r>
       <w:r>
         <w:rPr>
           <w:noProof/>
           <w:sz w:val="30"/>
         </w:rPr>
-        <w:t>Name:</w:t>
+        <w:t>N.Saketh</w:t>
       </w:r>
     </w:p>
     <w:p>
       <w:pPr>
         <w:pStyle w:val="BodyText"/>
         <w:ind w:left="7200"/>
-        <w:rPr>
-          <w:sz w:val="30"/>
-        </w:rPr>
-      </w:pPr>
-      <w:r>
         <w:rPr>
           <w:noProof/>
           <w:sz w:val="30"/>
         </w:rPr>
+      </w:pPr>
+      <w:r>
+        <w:rPr>
+          <w:noProof/>
+          <w:sz w:val="30"/>
+        </w:rPr>
+        <w:tab/>
+        <w:t>N.Yashwanth</w:t>
+      </w:r>
+    </w:p>
+    <w:p>
+      <w:pPr>
+        <w:pStyle w:val="BodyText"/>
+        <w:ind w:left="7200"/>
+        <w:rPr>
+          <w:noProof/>
+          <w:sz w:val="30"/>
+        </w:rPr>
+      </w:pPr>
+      <w:r>
+        <w:rPr>
+          <w:noProof/>
+          <w:sz w:val="30"/>
+        </w:rPr>
+        <w:tab/>
+        <w:t>S.Moula</w:t>
+      </w:r>
+    </w:p>
+    <w:p>
+      <w:pPr>
+        <w:pStyle w:val="BodyText"/>
+        <w:ind w:left="7200"/>
+        <w:rPr>
+          <w:noProof/>
+          <w:sz w:val="30"/>
+        </w:rPr>
+      </w:pPr>
+      <w:r>
+        <w:rPr>
+          <w:noProof/>
+          <w:sz w:val="30"/>
+        </w:rPr>
         <w:t>Roll Number:</w:t>
+      </w:r>
+      <w:r>
+        <w:rPr>
+          <w:noProof/>
+          <w:sz w:val="30"/>
+        </w:rPr>
+        <w:t>58</w:t>
+      </w:r>
+    </w:p>
+    <w:p>
+      <w:pPr>
+        <w:pStyle w:val="BodyText"/>
+        <w:ind w:left="7200"/>
+        <w:rPr>
+          <w:noProof/>
+          <w:sz w:val="30"/>
+        </w:rPr>
+      </w:pPr>
+      <w:r>
+        <w:rPr>
+          <w:noProof/>
+          <w:sz w:val="30"/>
+        </w:rPr>
+        <w:tab/>
+      </w:r>
+      <w:r>
+        <w:rPr>
+          <w:noProof/>
+          <w:sz w:val="30"/>
+        </w:rPr>
+        <w:tab/>
+        <w:t xml:space="preserve">   45</w:t>
+      </w:r>
+    </w:p>
+    <w:p>
+      <w:pPr>
+        <w:pStyle w:val="BodyText"/>
+        <w:ind w:left="7200"/>
+        <w:rPr>
+          <w:noProof/>
+          <w:sz w:val="30"/>
+        </w:rPr>
+      </w:pPr>
+      <w:r>
+        <w:rPr>
+          <w:noProof/>
+          <w:sz w:val="30"/>
+        </w:rPr>
+        <w:tab/>
+      </w:r>
+      <w:r>
+        <w:rPr>
+          <w:noProof/>
+          <w:sz w:val="30"/>
+        </w:rPr>
+        <w:tab/>
+        <w:t xml:space="preserve">   42</w:t>
+      </w:r>
+    </w:p>
+    <w:p>
+      <w:pPr>
+        <w:pStyle w:val="BodyText"/>
+        <w:ind w:left="7920" w:hanging="720"/>
+        <w:rPr>
+          <w:sz w:val="30"/>
+        </w:rPr>
+      </w:pPr>
+      <w:r>
+        <w:rPr>
+          <w:noProof/>
+          <w:sz w:val="30"/>
+        </w:rPr>
+        <w:tab/>
+      </w:r>
+      <w:r>
+        <w:rPr>
+          <w:noProof/>
+          <w:sz w:val="30"/>
+        </w:rPr>
+        <w:tab/>
+        <w:t xml:space="preserve">   </w:t>
       </w:r>
     </w:p>
     <w:p>
@@ -1187,6 +1395,14 @@
         </w:rPr>
         <w:t xml:space="preserve">Place: </w:t>
       </w:r>
+      <w:proofErr w:type="spellStart"/>
+      <w:r>
+        <w:rPr>
+          <w:sz w:val="28"/>
+        </w:rPr>
+        <w:t>Vissannapeta</w:t>
+      </w:r>
+      <w:proofErr w:type="spellEnd"/>
     </w:p>
     <w:p>
       <w:pPr>
@@ -1205,7 +1421,19 @@
         <w:rPr>
           <w:sz w:val="28"/>
         </w:rPr>
-        <w:t xml:space="preserve">Date:  </w:t>
+        <w:t xml:space="preserve">Date: </w:t>
+      </w:r>
+      <w:r>
+        <w:rPr>
+          <w:sz w:val="28"/>
+        </w:rPr>
+        <w:t>31/10/2020</w:t>
+      </w:r>
+      <w:r>
+        <w:rPr>
+          <w:sz w:val="28"/>
+        </w:rPr>
+        <w:t xml:space="preserve"> </w:t>
       </w:r>
     </w:p>
     <w:p>
@@ -2048,17 +2276,10 @@
       <w:pPr>
         <w:spacing w:before="184"/>
         <w:ind w:left="2959" w:right="2175"/>
-        <w:jc w:val="center"/>
         <w:rPr>
           <w:sz w:val="24"/>
         </w:rPr>
       </w:pPr>
-      <w:r>
-        <w:rPr>
-          <w:sz w:val="24"/>
-        </w:rPr>
-        <w:t>BONAFIDE CERTIFICATE</w:t>
-      </w:r>
     </w:p>
     <w:p>
       <w:pPr>
@@ -2114,6 +2335,14 @@
         </w:rPr>
         <w:t xml:space="preserve"> </w:t>
       </w:r>
+    </w:p>
+    <w:p>
+      <w:pPr>
+        <w:pStyle w:val="BodyText"/>
+        <w:rPr>
+          <w:sz w:val="26"/>
+        </w:rPr>
+      </w:pPr>
     </w:p>
     <w:p>
       <w:pPr>
@@ -2995,7 +3224,7 @@
     <w:lsdException w:name="Table Web 2" w:semiHidden="1" w:unhideWhenUsed="1"/>
     <w:lsdException w:name="Table Web 3" w:semiHidden="1" w:unhideWhenUsed="1"/>
     <w:lsdException w:name="Balloon Text" w:semiHidden="1" w:unhideWhenUsed="1"/>
-    <w:lsdException w:name="Table Grid" w:semiHidden="1" w:uiPriority="59" w:unhideWhenUsed="1"/>
+    <w:lsdException w:name="Table Grid" w:uiPriority="59"/>
     <w:lsdException w:name="Table Theme" w:semiHidden="1" w:unhideWhenUsed="1"/>
     <w:lsdException w:name="Placeholder Text" w:semiHidden="1"/>
     <w:lsdException w:name="No Spacing" w:uiPriority="1" w:qFormat="1"/>

</xml_diff>